<commit_message>
changed address in templates, added modal confirmation to invoice payment
</commit_message>
<xml_diff>
--- a/PetCare.WebApp/wwwroot/templates/template_logo.docx
+++ b/PetCare.WebApp/wwwroot/templates/template_logo.docx
@@ -86,7 +86,7 @@
         <mc:AlternateContent>
           <mc:Choice Requires="wpg">
             <w:drawing>
-              <wp:anchor distT="0" distB="0" distL="114300" distR="114300" simplePos="0" relativeHeight="503312912" behindDoc="1" locked="0" layoutInCell="1" allowOverlap="1" wp14:anchorId="6E3738DB" wp14:editId="23F24EF8">
+              <wp:anchor distT="0" distB="0" distL="114300" distR="114300" simplePos="0" relativeHeight="503312912" behindDoc="1" locked="0" layoutInCell="1" allowOverlap="1" wp14:anchorId="6E3738DB" wp14:editId="6CDB0EA9">
                 <wp:simplePos x="0" y="0"/>
                 <wp:positionH relativeFrom="page">
                   <wp:posOffset>2195830</wp:posOffset>
@@ -503,16 +503,6 @@
             <w:pPr>
               <w:pStyle w:val="TableParagraph"/>
               <w:rPr>
-                <w:rFonts w:ascii="Times New Roman" w:eastAsia="Times New Roman" w:hAnsi="Times New Roman" w:cs="Times New Roman"/>
-                <w:sz w:val="20"/>
-                <w:szCs w:val="20"/>
-              </w:rPr>
-            </w:pPr>
-          </w:p>
-          <w:p>
-            <w:pPr>
-              <w:pStyle w:val="TableParagraph"/>
-              <w:rPr>
                 <w:rFonts w:ascii="Times New Roman" w:hAnsi="Times New Roman" w:cs="Times New Roman"/>
                 <w:b/>
                 <w:color w:val="231F20"/>
@@ -544,6 +534,7 @@
           <w:p>
             <w:pPr>
               <w:pStyle w:val="TableParagraph"/>
+              <w:spacing w:before="11"/>
               <w:rPr>
                 <w:rFonts w:ascii="Times New Roman" w:eastAsia="Times New Roman" w:hAnsi="Times New Roman" w:cs="Times New Roman"/>
                 <w:sz w:val="20"/>
@@ -556,7 +547,7 @@
                 <w:sz w:val="20"/>
                 <w:szCs w:val="20"/>
               </w:rPr>
-              <w:t>ul. Wolności 50 90-001 Warszawa</w:t>
+              <w:t>123 Vet Street, Animal City</w:t>
             </w:r>
           </w:p>
           <w:p>
@@ -569,11 +560,38 @@
                 <w:szCs w:val="19"/>
               </w:rPr>
             </w:pPr>
-          </w:p>
-          <w:p>
-            <w:pPr>
-              <w:pStyle w:val="TableParagraph"/>
-              <w:ind w:left="56"/>
+            <w:r>
+              <w:rPr>
+                <w:rFonts w:ascii="Times New Roman" w:eastAsia="Times New Roman" w:hAnsi="Times New Roman" w:cs="Times New Roman"/>
+                <w:sz w:val="19"/>
+                <w:szCs w:val="19"/>
+              </w:rPr>
+              <w:t>Phone: (555) 123-4567</w:t>
+            </w:r>
+          </w:p>
+          <w:p>
+            <w:pPr>
+              <w:pStyle w:val="TableParagraph"/>
+              <w:spacing w:before="11"/>
+              <w:rPr>
+                <w:rFonts w:ascii="Times New Roman" w:eastAsia="Times New Roman" w:hAnsi="Times New Roman" w:cs="Times New Roman"/>
+                <w:sz w:val="19"/>
+                <w:szCs w:val="19"/>
+              </w:rPr>
+            </w:pPr>
+            <w:r>
+              <w:rPr>
+                <w:rFonts w:ascii="Times New Roman" w:eastAsia="Times New Roman" w:hAnsi="Times New Roman" w:cs="Times New Roman"/>
+                <w:sz w:val="19"/>
+                <w:szCs w:val="19"/>
+                <w:lang w:val="pl-PL"/>
+              </w:rPr>
+              <w:t>Email: contact@petcare.com</w:t>
+            </w:r>
+          </w:p>
+          <w:p>
+            <w:pPr>
+              <w:pStyle w:val="TableParagraph"/>
               <w:rPr>
                 <w:rFonts w:ascii="Times New Roman" w:eastAsia="Times New Roman" w:hAnsi="Times New Roman" w:cs="Times New Roman"/>
                 <w:sz w:val="20"/>
@@ -1204,7 +1222,7 @@
                 <w:lang w:val="pl-PL" w:eastAsia="pl-PL"/>
               </w:rPr>
               <w:drawing>
-                <wp:inline distT="0" distB="0" distL="0" distR="0" wp14:anchorId="4886E194" wp14:editId="3DBA022D">
+                <wp:inline distT="0" distB="0" distL="0" distR="0" wp14:anchorId="4886E194" wp14:editId="681AF2A2">
                   <wp:extent cx="1822450" cy="580604"/>
                   <wp:effectExtent l="0" t="0" r="0" b="0"/>
                   <wp:docPr id="1622240846" name="Obraz 1"/>
@@ -1857,7 +1875,6 @@
   <w:style w:type="character" w:default="1" w:styleId="Domylnaczcionkaakapitu">
     <w:name w:val="Default Paragraph Font"/>
     <w:uiPriority w:val="1"/>
-    <w:semiHidden/>
     <w:unhideWhenUsed/>
   </w:style>
   <w:style w:type="table" w:default="1" w:styleId="Standardowy">

</xml_diff>